<commit_message>
Add bai 4 5 6
</commit_message>
<xml_diff>
--- a/DockerCompose.docx
+++ b/DockerCompose.docx
@@ -227,6 +227,9 @@
         <w:tab/>
       </w:r>
       <w:r>
+        <w:rPr>
+          <w:noProof/>
+        </w:rPr>
         <w:drawing>
           <wp:inline distT="0" distB="0" distL="0" distR="0" wp14:anchorId="0B857E1C" wp14:editId="3928B196">
             <wp:extent cx="5943600" cy="1331595"/>
@@ -266,6 +269,9 @@
     </w:p>
     <w:p>
       <w:r>
+        <w:rPr>
+          <w:noProof/>
+        </w:rPr>
         <w:drawing>
           <wp:inline distT="0" distB="0" distL="0" distR="0" wp14:anchorId="161431A8" wp14:editId="06A4E02C">
             <wp:extent cx="5943600" cy="3431540"/>
@@ -445,6 +451,9 @@
         <w:tab/>
       </w:r>
       <w:r>
+        <w:rPr>
+          <w:noProof/>
+        </w:rPr>
         <w:drawing>
           <wp:inline distT="0" distB="0" distL="0" distR="0" wp14:anchorId="45C3815A" wp14:editId="37EEE38C">
             <wp:extent cx="5727700" cy="4089400"/>
@@ -489,6 +498,9 @@
     </w:p>
     <w:p>
       <w:r>
+        <w:rPr>
+          <w:noProof/>
+        </w:rPr>
         <w:drawing>
           <wp:inline distT="0" distB="0" distL="0" distR="0" wp14:anchorId="4ABA0115" wp14:editId="1906AB2A">
             <wp:extent cx="5943600" cy="3437255"/>
@@ -648,6 +660,9 @@
         <w:tab/>
       </w:r>
       <w:r>
+        <w:rPr>
+          <w:noProof/>
+        </w:rPr>
         <w:drawing>
           <wp:inline distT="0" distB="0" distL="0" distR="0" wp14:anchorId="5529861F" wp14:editId="7C3A5182">
             <wp:extent cx="5943600" cy="7334885"/>
@@ -783,22 +798,41 @@
     </w:p>
     <w:p>
       <w:r>
-        <w:tab/>
-      </w:r>
-      <w:r>
-        <w:tab/>
-      </w:r>
-      <w:r>
-        <w:tab/>
-      </w:r>
-      <w:r>
-        <w:tab/>
-      </w:r>
-      <w:r>
-        <w:tab/>
-      </w:r>
-      <w:r>
-        <w:tab/>
+        <w:drawing>
+          <wp:inline distT="0" distB="0" distL="0" distR="0" wp14:anchorId="639F5B90" wp14:editId="5A8E80CA">
+            <wp:extent cx="5461000" cy="3060700"/>
+            <wp:effectExtent l="0" t="0" r="0" b="0"/>
+            <wp:docPr id="245031855" name="Picture 1"/>
+            <wp:cNvGraphicFramePr>
+              <a:graphicFrameLocks xmlns:a="http://schemas.openxmlformats.org/drawingml/2006/main" noChangeAspect="1"/>
+            </wp:cNvGraphicFramePr>
+            <a:graphic xmlns:a="http://schemas.openxmlformats.org/drawingml/2006/main">
+              <a:graphicData uri="http://schemas.openxmlformats.org/drawingml/2006/picture">
+                <pic:pic xmlns:pic="http://schemas.openxmlformats.org/drawingml/2006/picture">
+                  <pic:nvPicPr>
+                    <pic:cNvPr id="245031855" name=""/>
+                    <pic:cNvPicPr/>
+                  </pic:nvPicPr>
+                  <pic:blipFill>
+                    <a:blip r:embed="rId9"/>
+                    <a:stretch>
+                      <a:fillRect/>
+                    </a:stretch>
+                  </pic:blipFill>
+                  <pic:spPr>
+                    <a:xfrm>
+                      <a:off x="0" y="0"/>
+                      <a:ext cx="5461000" cy="3060700"/>
+                    </a:xfrm>
+                    <a:prstGeom prst="rect">
+                      <a:avLst/>
+                    </a:prstGeom>
+                  </pic:spPr>
+                </pic:pic>
+              </a:graphicData>
+            </a:graphic>
+          </wp:inline>
+        </w:drawing>
       </w:r>
     </w:p>
     <w:p>
@@ -901,19 +935,81 @@
         <w:tab/>
       </w:r>
       <w:r>
-        <w:tab/>
-      </w:r>
-      <w:r>
-        <w:tab/>
-      </w:r>
-      <w:r>
-        <w:tab/>
-      </w:r>
-      <w:r>
-        <w:tab/>
-      </w:r>
-      <w:r>
-        <w:tab/>
+        <w:drawing>
+          <wp:inline distT="0" distB="0" distL="0" distR="0" wp14:anchorId="065A26D5" wp14:editId="7D9BCB83">
+            <wp:extent cx="5651500" cy="3924300"/>
+            <wp:effectExtent l="0" t="0" r="0" b="0"/>
+            <wp:docPr id="226523875" name="Picture 1"/>
+            <wp:cNvGraphicFramePr>
+              <a:graphicFrameLocks xmlns:a="http://schemas.openxmlformats.org/drawingml/2006/main" noChangeAspect="1"/>
+            </wp:cNvGraphicFramePr>
+            <a:graphic xmlns:a="http://schemas.openxmlformats.org/drawingml/2006/main">
+              <a:graphicData uri="http://schemas.openxmlformats.org/drawingml/2006/picture">
+                <pic:pic xmlns:pic="http://schemas.openxmlformats.org/drawingml/2006/picture">
+                  <pic:nvPicPr>
+                    <pic:cNvPr id="226523875" name=""/>
+                    <pic:cNvPicPr/>
+                  </pic:nvPicPr>
+                  <pic:blipFill>
+                    <a:blip r:embed="rId10"/>
+                    <a:stretch>
+                      <a:fillRect/>
+                    </a:stretch>
+                  </pic:blipFill>
+                  <pic:spPr>
+                    <a:xfrm>
+                      <a:off x="0" y="0"/>
+                      <a:ext cx="5651500" cy="3924300"/>
+                    </a:xfrm>
+                    <a:prstGeom prst="rect">
+                      <a:avLst/>
+                    </a:prstGeom>
+                  </pic:spPr>
+                </pic:pic>
+              </a:graphicData>
+            </a:graphic>
+          </wp:inline>
+        </w:drawing>
+      </w:r>
+    </w:p>
+    <w:p>
+      <w:r>
+        <w:lastRenderedPageBreak/>
+        <w:drawing>
+          <wp:inline distT="0" distB="0" distL="0" distR="0" wp14:anchorId="1BE8BBA4" wp14:editId="1A5DA273">
+            <wp:extent cx="5943600" cy="3517265"/>
+            <wp:effectExtent l="0" t="0" r="0" b="635"/>
+            <wp:docPr id="968864781" name="Picture 1"/>
+            <wp:cNvGraphicFramePr>
+              <a:graphicFrameLocks xmlns:a="http://schemas.openxmlformats.org/drawingml/2006/main" noChangeAspect="1"/>
+            </wp:cNvGraphicFramePr>
+            <a:graphic xmlns:a="http://schemas.openxmlformats.org/drawingml/2006/main">
+              <a:graphicData uri="http://schemas.openxmlformats.org/drawingml/2006/picture">
+                <pic:pic xmlns:pic="http://schemas.openxmlformats.org/drawingml/2006/picture">
+                  <pic:nvPicPr>
+                    <pic:cNvPr id="968864781" name=""/>
+                    <pic:cNvPicPr/>
+                  </pic:nvPicPr>
+                  <pic:blipFill>
+                    <a:blip r:embed="rId11"/>
+                    <a:stretch>
+                      <a:fillRect/>
+                    </a:stretch>
+                  </pic:blipFill>
+                  <pic:spPr>
+                    <a:xfrm>
+                      <a:off x="0" y="0"/>
+                      <a:ext cx="5943600" cy="3517265"/>
+                    </a:xfrm>
+                    <a:prstGeom prst="rect">
+                      <a:avLst/>
+                    </a:prstGeom>
+                  </pic:spPr>
+                </pic:pic>
+              </a:graphicData>
+            </a:graphic>
+          </wp:inline>
+        </w:drawing>
       </w:r>
     </w:p>
     <w:p>
@@ -1013,19 +1109,42 @@
     </w:p>
     <w:p>
       <w:r>
-        <w:tab/>
-      </w:r>
-      <w:r>
-        <w:tab/>
-      </w:r>
-      <w:r>
-        <w:tab/>
-      </w:r>
-      <w:r>
-        <w:tab/>
-      </w:r>
-      <w:r>
-        <w:tab/>
+        <w:lastRenderedPageBreak/>
+        <w:drawing>
+          <wp:inline distT="0" distB="0" distL="0" distR="0" wp14:anchorId="0020C207" wp14:editId="4D0453E4">
+            <wp:extent cx="5943600" cy="7583805"/>
+            <wp:effectExtent l="0" t="0" r="0" b="0"/>
+            <wp:docPr id="1486820881" name="Picture 1"/>
+            <wp:cNvGraphicFramePr>
+              <a:graphicFrameLocks xmlns:a="http://schemas.openxmlformats.org/drawingml/2006/main" noChangeAspect="1"/>
+            </wp:cNvGraphicFramePr>
+            <a:graphic xmlns:a="http://schemas.openxmlformats.org/drawingml/2006/main">
+              <a:graphicData uri="http://schemas.openxmlformats.org/drawingml/2006/picture">
+                <pic:pic xmlns:pic="http://schemas.openxmlformats.org/drawingml/2006/picture">
+                  <pic:nvPicPr>
+                    <pic:cNvPr id="1486820881" name=""/>
+                    <pic:cNvPicPr/>
+                  </pic:nvPicPr>
+                  <pic:blipFill>
+                    <a:blip r:embed="rId12"/>
+                    <a:stretch>
+                      <a:fillRect/>
+                    </a:stretch>
+                  </pic:blipFill>
+                  <pic:spPr>
+                    <a:xfrm>
+                      <a:off x="0" y="0"/>
+                      <a:ext cx="5943600" cy="7583805"/>
+                    </a:xfrm>
+                    <a:prstGeom prst="rect">
+                      <a:avLst/>
+                    </a:prstGeom>
+                  </pic:spPr>
+                </pic:pic>
+              </a:graphicData>
+            </a:graphic>
+          </wp:inline>
+        </w:drawing>
       </w:r>
       <w:r>
         <w:tab/>
@@ -1107,6 +1226,7 @@
     </w:p>
     <w:p>
       <w:r>
+        <w:lastRenderedPageBreak/>
         <w:tab/>
       </w:r>
       <w:r>
@@ -1949,248 +2069,248 @@
     </w:p>
     <w:p>
       <w:r>
+        <w:tab/>
+        <w:t>Mục tiêu: Triển khai ứng dụng Node.js (lưu dữ liệu vào MongoDB) và MongoDB với volume.</w:t>
+      </w:r>
+      <w:r>
+        <w:tab/>
+      </w:r>
+      <w:r>
+        <w:tab/>
+      </w:r>
+      <w:r>
+        <w:tab/>
+      </w:r>
+      <w:r>
+        <w:tab/>
+      </w:r>
+      <w:r>
+        <w:tab/>
+      </w:r>
+    </w:p>
+    <w:p>
+      <w:r>
+        <w:tab/>
+        <w:t>Yêu cầu:</w:t>
+      </w:r>
+      <w:r>
+        <w:tab/>
+      </w:r>
+      <w:r>
+        <w:tab/>
+      </w:r>
+      <w:r>
+        <w:tab/>
+      </w:r>
+      <w:r>
+        <w:tab/>
+      </w:r>
+      <w:r>
+        <w:tab/>
+      </w:r>
+    </w:p>
+    <w:p>
+      <w:r>
+        <w:tab/>
+      </w:r>
+      <w:r>
+        <w:tab/>
+        <w:t>1. Viết Dockerfile cho ứng dụng Node.js (ví dụ: REST API đơn giản).</w:t>
+      </w:r>
+      <w:r>
+        <w:tab/>
+      </w:r>
+      <w:r>
+        <w:tab/>
+      </w:r>
+      <w:r>
+        <w:tab/>
+      </w:r>
+      <w:r>
+        <w:tab/>
+      </w:r>
+    </w:p>
+    <w:p>
+      <w:r>
+        <w:tab/>
+      </w:r>
+      <w:r>
+        <w:tab/>
+        <w:t>2. Sử dụng image mongo:latest (port 27017).</w:t>
+      </w:r>
+      <w:r>
+        <w:tab/>
+      </w:r>
+      <w:r>
+        <w:tab/>
+      </w:r>
+      <w:r>
+        <w:tab/>
+      </w:r>
+      <w:r>
+        <w:tab/>
+      </w:r>
+    </w:p>
+    <w:p>
+      <w:r>
+        <w:tab/>
+      </w:r>
+      <w:r>
+        <w:tab/>
+        <w:t>3. Volume cho MongoDB (/data/db).</w:t>
+      </w:r>
+      <w:r>
+        <w:tab/>
+      </w:r>
+      <w:r>
+        <w:tab/>
+      </w:r>
+      <w:r>
+        <w:tab/>
+      </w:r>
+      <w:r>
+        <w:tab/>
+      </w:r>
+    </w:p>
+    <w:p>
+      <w:r>
+        <w:tab/>
+      </w:r>
+      <w:r>
+        <w:tab/>
+        <w:t>4. Đảm bảo Node.js service khởi động sau MongoDB (depends_on + healthcheck).</w:t>
+      </w:r>
+      <w:r>
+        <w:tab/>
+      </w:r>
+      <w:r>
+        <w:tab/>
+      </w:r>
+      <w:r>
+        <w:tab/>
+      </w:r>
+      <w:r>
+        <w:tab/>
+      </w:r>
+    </w:p>
+    <w:p>
+      <w:r>
+        <w:tab/>
+      </w:r>
+      <w:r>
+        <w:tab/>
+      </w:r>
+      <w:r>
+        <w:tab/>
+      </w:r>
+      <w:r>
+        <w:tab/>
+      </w:r>
+      <w:r>
+        <w:tab/>
+      </w:r>
+      <w:r>
+        <w:tab/>
+      </w:r>
+    </w:p>
+    <w:p>
+      <w:pPr>
+        <w:rPr>
+          <w:b/>
+          <w:bCs/>
+        </w:rPr>
+      </w:pPr>
+      <w:r>
+        <w:tab/>
+      </w:r>
+      <w:r>
+        <w:rPr>
+          <w:b/>
+          <w:bCs/>
+        </w:rPr>
+        <w:t>Bài tập 3: Load Balancing với Nginx + Flask</w:t>
+      </w:r>
+      <w:r>
+        <w:rPr>
+          <w:b/>
+          <w:bCs/>
+        </w:rPr>
+        <w:tab/>
+      </w:r>
+      <w:r>
+        <w:rPr>
+          <w:b/>
+          <w:bCs/>
+        </w:rPr>
+        <w:tab/>
+      </w:r>
+      <w:r>
+        <w:rPr>
+          <w:b/>
+          <w:bCs/>
+        </w:rPr>
+        <w:tab/>
+      </w:r>
+      <w:r>
+        <w:rPr>
+          <w:b/>
+          <w:bCs/>
+        </w:rPr>
+        <w:tab/>
+      </w:r>
+      <w:r>
+        <w:rPr>
+          <w:b/>
+          <w:bCs/>
+        </w:rPr>
+        <w:tab/>
+      </w:r>
+    </w:p>
+    <w:p>
+      <w:r>
+        <w:tab/>
+        <w:t>Mục tiêu: Cân bằng tải giữa 2 instance Flask dùng Nginx.</w:t>
+      </w:r>
+      <w:r>
+        <w:tab/>
+      </w:r>
+      <w:r>
+        <w:tab/>
+      </w:r>
+      <w:r>
+        <w:tab/>
+      </w:r>
+      <w:r>
+        <w:tab/>
+      </w:r>
+      <w:r>
+        <w:tab/>
+      </w:r>
+    </w:p>
+    <w:p>
+      <w:r>
+        <w:tab/>
+        <w:t>Yêu cầu:</w:t>
+      </w:r>
+      <w:r>
+        <w:tab/>
+      </w:r>
+      <w:r>
+        <w:tab/>
+      </w:r>
+      <w:r>
+        <w:tab/>
+      </w:r>
+      <w:r>
+        <w:tab/>
+      </w:r>
+      <w:r>
+        <w:tab/>
+      </w:r>
+    </w:p>
+    <w:p>
+      <w:r>
         <w:lastRenderedPageBreak/>
-        <w:tab/>
-        <w:t>Mục tiêu: Triển khai ứng dụng Node.js (lưu dữ liệu vào MongoDB) và MongoDB với volume.</w:t>
-      </w:r>
-      <w:r>
-        <w:tab/>
-      </w:r>
-      <w:r>
-        <w:tab/>
-      </w:r>
-      <w:r>
-        <w:tab/>
-      </w:r>
-      <w:r>
-        <w:tab/>
-      </w:r>
-      <w:r>
-        <w:tab/>
-      </w:r>
-    </w:p>
-    <w:p>
-      <w:r>
-        <w:tab/>
-        <w:t>Yêu cầu:</w:t>
-      </w:r>
-      <w:r>
-        <w:tab/>
-      </w:r>
-      <w:r>
-        <w:tab/>
-      </w:r>
-      <w:r>
-        <w:tab/>
-      </w:r>
-      <w:r>
-        <w:tab/>
-      </w:r>
-      <w:r>
-        <w:tab/>
-      </w:r>
-    </w:p>
-    <w:p>
-      <w:r>
-        <w:tab/>
-      </w:r>
-      <w:r>
-        <w:tab/>
-        <w:t>1. Viết Dockerfile cho ứng dụng Node.js (ví dụ: REST API đơn giản).</w:t>
-      </w:r>
-      <w:r>
-        <w:tab/>
-      </w:r>
-      <w:r>
-        <w:tab/>
-      </w:r>
-      <w:r>
-        <w:tab/>
-      </w:r>
-      <w:r>
-        <w:tab/>
-      </w:r>
-    </w:p>
-    <w:p>
-      <w:r>
-        <w:tab/>
-      </w:r>
-      <w:r>
-        <w:tab/>
-        <w:t>2. Sử dụng image mongo:latest (port 27017).</w:t>
-      </w:r>
-      <w:r>
-        <w:tab/>
-      </w:r>
-      <w:r>
-        <w:tab/>
-      </w:r>
-      <w:r>
-        <w:tab/>
-      </w:r>
-      <w:r>
-        <w:tab/>
-      </w:r>
-    </w:p>
-    <w:p>
-      <w:r>
-        <w:tab/>
-      </w:r>
-      <w:r>
-        <w:tab/>
-        <w:t>3. Volume cho MongoDB (/data/db).</w:t>
-      </w:r>
-      <w:r>
-        <w:tab/>
-      </w:r>
-      <w:r>
-        <w:tab/>
-      </w:r>
-      <w:r>
-        <w:tab/>
-      </w:r>
-      <w:r>
-        <w:tab/>
-      </w:r>
-    </w:p>
-    <w:p>
-      <w:r>
-        <w:tab/>
-      </w:r>
-      <w:r>
-        <w:tab/>
-        <w:t>4. Đảm bảo Node.js service khởi động sau MongoDB (depends_on + healthcheck).</w:t>
-      </w:r>
-      <w:r>
-        <w:tab/>
-      </w:r>
-      <w:r>
-        <w:tab/>
-      </w:r>
-      <w:r>
-        <w:tab/>
-      </w:r>
-      <w:r>
-        <w:tab/>
-      </w:r>
-    </w:p>
-    <w:p>
-      <w:r>
-        <w:tab/>
-      </w:r>
-      <w:r>
-        <w:tab/>
-      </w:r>
-      <w:r>
-        <w:tab/>
-      </w:r>
-      <w:r>
-        <w:tab/>
-      </w:r>
-      <w:r>
-        <w:tab/>
-      </w:r>
-      <w:r>
-        <w:tab/>
-      </w:r>
-    </w:p>
-    <w:p>
-      <w:pPr>
-        <w:rPr>
-          <w:b/>
-          <w:bCs/>
-        </w:rPr>
-      </w:pPr>
-      <w:r>
-        <w:tab/>
-      </w:r>
-      <w:r>
-        <w:rPr>
-          <w:b/>
-          <w:bCs/>
-        </w:rPr>
-        <w:t>Bài tập 3: Load Balancing với Nginx + Flask</w:t>
-      </w:r>
-      <w:r>
-        <w:rPr>
-          <w:b/>
-          <w:bCs/>
-        </w:rPr>
-        <w:tab/>
-      </w:r>
-      <w:r>
-        <w:rPr>
-          <w:b/>
-          <w:bCs/>
-        </w:rPr>
-        <w:tab/>
-      </w:r>
-      <w:r>
-        <w:rPr>
-          <w:b/>
-          <w:bCs/>
-        </w:rPr>
-        <w:tab/>
-      </w:r>
-      <w:r>
-        <w:rPr>
-          <w:b/>
-          <w:bCs/>
-        </w:rPr>
-        <w:tab/>
-      </w:r>
-      <w:r>
-        <w:rPr>
-          <w:b/>
-          <w:bCs/>
-        </w:rPr>
-        <w:tab/>
-      </w:r>
-    </w:p>
-    <w:p>
-      <w:r>
-        <w:tab/>
-        <w:t>Mục tiêu: Cân bằng tải giữa 2 instance Flask dùng Nginx.</w:t>
-      </w:r>
-      <w:r>
-        <w:tab/>
-      </w:r>
-      <w:r>
-        <w:tab/>
-      </w:r>
-      <w:r>
-        <w:tab/>
-      </w:r>
-      <w:r>
-        <w:tab/>
-      </w:r>
-      <w:r>
-        <w:tab/>
-      </w:r>
-    </w:p>
-    <w:p>
-      <w:r>
-        <w:tab/>
-        <w:t>Yêu cầu:</w:t>
-      </w:r>
-      <w:r>
-        <w:tab/>
-      </w:r>
-      <w:r>
-        <w:tab/>
-      </w:r>
-      <w:r>
-        <w:tab/>
-      </w:r>
-      <w:r>
-        <w:tab/>
-      </w:r>
-      <w:r>
-        <w:tab/>
-      </w:r>
-    </w:p>
-    <w:p>
-      <w:r>
         <w:tab/>
       </w:r>
       <w:r>

</xml_diff>

<commit_message>
Add bai 7 8 9 10
</commit_message>
<xml_diff>
--- a/DockerCompose.docx
+++ b/DockerCompose.docx
@@ -1251,21 +1251,84 @@
         <w:tab/>
       </w:r>
       <w:r>
-        <w:tab/>
-      </w:r>
-      <w:r>
-        <w:tab/>
-      </w:r>
-      <w:r>
-        <w:tab/>
-      </w:r>
-      <w:r>
-        <w:tab/>
-      </w:r>
-      <w:r>
-        <w:tab/>
-      </w:r>
-    </w:p>
+        <w:drawing>
+          <wp:inline distT="0" distB="0" distL="0" distR="0" wp14:anchorId="14E153CA" wp14:editId="50234014">
+            <wp:extent cx="5943600" cy="6391275"/>
+            <wp:effectExtent l="0" t="0" r="0" b="0"/>
+            <wp:docPr id="1649425618" name="Picture 1"/>
+            <wp:cNvGraphicFramePr>
+              <a:graphicFrameLocks xmlns:a="http://schemas.openxmlformats.org/drawingml/2006/main" noChangeAspect="1"/>
+            </wp:cNvGraphicFramePr>
+            <a:graphic xmlns:a="http://schemas.openxmlformats.org/drawingml/2006/main">
+              <a:graphicData uri="http://schemas.openxmlformats.org/drawingml/2006/picture">
+                <pic:pic xmlns:pic="http://schemas.openxmlformats.org/drawingml/2006/picture">
+                  <pic:nvPicPr>
+                    <pic:cNvPr id="1649425618" name=""/>
+                    <pic:cNvPicPr/>
+                  </pic:nvPicPr>
+                  <pic:blipFill>
+                    <a:blip r:embed="rId13"/>
+                    <a:stretch>
+                      <a:fillRect/>
+                    </a:stretch>
+                  </pic:blipFill>
+                  <pic:spPr>
+                    <a:xfrm>
+                      <a:off x="0" y="0"/>
+                      <a:ext cx="5943600" cy="6391275"/>
+                    </a:xfrm>
+                    <a:prstGeom prst="rect">
+                      <a:avLst/>
+                    </a:prstGeom>
+                  </pic:spPr>
+                </pic:pic>
+              </a:graphicData>
+            </a:graphic>
+          </wp:inline>
+        </w:drawing>
+      </w:r>
+    </w:p>
+    <w:p>
+      <w:r>
+        <w:lastRenderedPageBreak/>
+        <w:drawing>
+          <wp:inline distT="0" distB="0" distL="0" distR="0" wp14:anchorId="16F250BA" wp14:editId="715268D3">
+            <wp:extent cx="5943600" cy="3412490"/>
+            <wp:effectExtent l="0" t="0" r="0" b="3810"/>
+            <wp:docPr id="1435632283" name="Picture 1"/>
+            <wp:cNvGraphicFramePr>
+              <a:graphicFrameLocks xmlns:a="http://schemas.openxmlformats.org/drawingml/2006/main" noChangeAspect="1"/>
+            </wp:cNvGraphicFramePr>
+            <a:graphic xmlns:a="http://schemas.openxmlformats.org/drawingml/2006/main">
+              <a:graphicData uri="http://schemas.openxmlformats.org/drawingml/2006/picture">
+                <pic:pic xmlns:pic="http://schemas.openxmlformats.org/drawingml/2006/picture">
+                  <pic:nvPicPr>
+                    <pic:cNvPr id="1435632283" name=""/>
+                    <pic:cNvPicPr/>
+                  </pic:nvPicPr>
+                  <pic:blipFill>
+                    <a:blip r:embed="rId14"/>
+                    <a:stretch>
+                      <a:fillRect/>
+                    </a:stretch>
+                  </pic:blipFill>
+                  <pic:spPr>
+                    <a:xfrm>
+                      <a:off x="0" y="0"/>
+                      <a:ext cx="5943600" cy="3412490"/>
+                    </a:xfrm>
+                    <a:prstGeom prst="rect">
+                      <a:avLst/>
+                    </a:prstGeom>
+                  </pic:spPr>
+                </pic:pic>
+              </a:graphicData>
+            </a:graphic>
+          </wp:inline>
+        </w:drawing>
+      </w:r>
+    </w:p>
+    <w:p/>
     <w:p>
       <w:pPr>
         <w:rPr>
@@ -1363,19 +1426,45 @@
     </w:p>
     <w:p>
       <w:r>
-        <w:tab/>
-      </w:r>
-      <w:r>
-        <w:tab/>
-      </w:r>
-      <w:r>
-        <w:tab/>
-      </w:r>
-      <w:r>
-        <w:tab/>
-      </w:r>
-      <w:r>
-        <w:tab/>
+        <w:lastRenderedPageBreak/>
+        <w:tab/>
+      </w:r>
+      <w:r>
+        <w:drawing>
+          <wp:inline distT="0" distB="0" distL="0" distR="0" wp14:anchorId="09B512C8" wp14:editId="0FC27E46">
+            <wp:extent cx="5943600" cy="6548120"/>
+            <wp:effectExtent l="0" t="0" r="0" b="5080"/>
+            <wp:docPr id="685539079" name="Picture 1"/>
+            <wp:cNvGraphicFramePr>
+              <a:graphicFrameLocks xmlns:a="http://schemas.openxmlformats.org/drawingml/2006/main" noChangeAspect="1"/>
+            </wp:cNvGraphicFramePr>
+            <a:graphic xmlns:a="http://schemas.openxmlformats.org/drawingml/2006/main">
+              <a:graphicData uri="http://schemas.openxmlformats.org/drawingml/2006/picture">
+                <pic:pic xmlns:pic="http://schemas.openxmlformats.org/drawingml/2006/picture">
+                  <pic:nvPicPr>
+                    <pic:cNvPr id="685539079" name=""/>
+                    <pic:cNvPicPr/>
+                  </pic:nvPicPr>
+                  <pic:blipFill>
+                    <a:blip r:embed="rId15"/>
+                    <a:stretch>
+                      <a:fillRect/>
+                    </a:stretch>
+                  </pic:blipFill>
+                  <pic:spPr>
+                    <a:xfrm>
+                      <a:off x="0" y="0"/>
+                      <a:ext cx="5943600" cy="6548120"/>
+                    </a:xfrm>
+                    <a:prstGeom prst="rect">
+                      <a:avLst/>
+                    </a:prstGeom>
+                  </pic:spPr>
+                </pic:pic>
+              </a:graphicData>
+            </a:graphic>
+          </wp:inline>
+        </w:drawing>
       </w:r>
       <w:r>
         <w:tab/>
@@ -1478,22 +1567,81 @@
     </w:p>
     <w:p>
       <w:r>
-        <w:tab/>
-      </w:r>
-      <w:r>
-        <w:tab/>
-      </w:r>
-      <w:r>
-        <w:tab/>
-      </w:r>
-      <w:r>
-        <w:tab/>
-      </w:r>
-      <w:r>
-        <w:tab/>
-      </w:r>
-      <w:r>
-        <w:tab/>
+        <w:lastRenderedPageBreak/>
+        <w:drawing>
+          <wp:inline distT="0" distB="0" distL="0" distR="0" wp14:anchorId="4C6DC321" wp14:editId="1AF92710">
+            <wp:extent cx="5219700" cy="2463800"/>
+            <wp:effectExtent l="0" t="0" r="0" b="0"/>
+            <wp:docPr id="911946368" name="Picture 1"/>
+            <wp:cNvGraphicFramePr>
+              <a:graphicFrameLocks xmlns:a="http://schemas.openxmlformats.org/drawingml/2006/main" noChangeAspect="1"/>
+            </wp:cNvGraphicFramePr>
+            <a:graphic xmlns:a="http://schemas.openxmlformats.org/drawingml/2006/main">
+              <a:graphicData uri="http://schemas.openxmlformats.org/drawingml/2006/picture">
+                <pic:pic xmlns:pic="http://schemas.openxmlformats.org/drawingml/2006/picture">
+                  <pic:nvPicPr>
+                    <pic:cNvPr id="911946368" name=""/>
+                    <pic:cNvPicPr/>
+                  </pic:nvPicPr>
+                  <pic:blipFill>
+                    <a:blip r:embed="rId16"/>
+                    <a:stretch>
+                      <a:fillRect/>
+                    </a:stretch>
+                  </pic:blipFill>
+                  <pic:spPr>
+                    <a:xfrm>
+                      <a:off x="0" y="0"/>
+                      <a:ext cx="5219700" cy="2463800"/>
+                    </a:xfrm>
+                    <a:prstGeom prst="rect">
+                      <a:avLst/>
+                    </a:prstGeom>
+                  </pic:spPr>
+                </pic:pic>
+              </a:graphicData>
+            </a:graphic>
+          </wp:inline>
+        </w:drawing>
+      </w:r>
+    </w:p>
+    <w:p>
+      <w:r>
+        <w:drawing>
+          <wp:inline distT="0" distB="0" distL="0" distR="0" wp14:anchorId="31A8E202" wp14:editId="752E0D65">
+            <wp:extent cx="5943600" cy="4203700"/>
+            <wp:effectExtent l="0" t="0" r="0" b="0"/>
+            <wp:docPr id="106733424" name="Picture 1"/>
+            <wp:cNvGraphicFramePr>
+              <a:graphicFrameLocks xmlns:a="http://schemas.openxmlformats.org/drawingml/2006/main" noChangeAspect="1"/>
+            </wp:cNvGraphicFramePr>
+            <a:graphic xmlns:a="http://schemas.openxmlformats.org/drawingml/2006/main">
+              <a:graphicData uri="http://schemas.openxmlformats.org/drawingml/2006/picture">
+                <pic:pic xmlns:pic="http://schemas.openxmlformats.org/drawingml/2006/picture">
+                  <pic:nvPicPr>
+                    <pic:cNvPr id="106733424" name=""/>
+                    <pic:cNvPicPr/>
+                  </pic:nvPicPr>
+                  <pic:blipFill>
+                    <a:blip r:embed="rId17"/>
+                    <a:stretch>
+                      <a:fillRect/>
+                    </a:stretch>
+                  </pic:blipFill>
+                  <pic:spPr>
+                    <a:xfrm>
+                      <a:off x="0" y="0"/>
+                      <a:ext cx="5943600" cy="4203700"/>
+                    </a:xfrm>
+                    <a:prstGeom prst="rect">
+                      <a:avLst/>
+                    </a:prstGeom>
+                  </pic:spPr>
+                </pic:pic>
+              </a:graphicData>
+            </a:graphic>
+          </wp:inline>
+        </w:drawing>
       </w:r>
     </w:p>
     <w:p>
@@ -1613,32 +1761,42 @@
     </w:p>
     <w:p>
       <w:r>
-        <w:tab/>
-      </w:r>
-    </w:p>
-    <w:p>
-      <w:r>
-        <w:tab/>
-      </w:r>
-      <w:r>
-        <w:tab/>
-      </w:r>
-      <w:r>
-        <w:tab/>
-      </w:r>
-    </w:p>
-    <w:p>
-      <w:r>
-        <w:tab/>
-      </w:r>
-      <w:r>
-        <w:tab/>
-      </w:r>
-      <w:r>
-        <w:tab/>
-      </w:r>
-      <w:r>
-        <w:tab/>
+        <w:lastRenderedPageBreak/>
+        <w:drawing>
+          <wp:inline distT="0" distB="0" distL="0" distR="0" wp14:anchorId="2F017377" wp14:editId="2E06EA6A">
+            <wp:extent cx="5943600" cy="3510915"/>
+            <wp:effectExtent l="0" t="0" r="0" b="0"/>
+            <wp:docPr id="916233737" name="Picture 1"/>
+            <wp:cNvGraphicFramePr>
+              <a:graphicFrameLocks xmlns:a="http://schemas.openxmlformats.org/drawingml/2006/main" noChangeAspect="1"/>
+            </wp:cNvGraphicFramePr>
+            <a:graphic xmlns:a="http://schemas.openxmlformats.org/drawingml/2006/main">
+              <a:graphicData uri="http://schemas.openxmlformats.org/drawingml/2006/picture">
+                <pic:pic xmlns:pic="http://schemas.openxmlformats.org/drawingml/2006/picture">
+                  <pic:nvPicPr>
+                    <pic:cNvPr id="916233737" name=""/>
+                    <pic:cNvPicPr/>
+                  </pic:nvPicPr>
+                  <pic:blipFill>
+                    <a:blip r:embed="rId18"/>
+                    <a:stretch>
+                      <a:fillRect/>
+                    </a:stretch>
+                  </pic:blipFill>
+                  <pic:spPr>
+                    <a:xfrm>
+                      <a:off x="0" y="0"/>
+                      <a:ext cx="5943600" cy="3510915"/>
+                    </a:xfrm>
+                    <a:prstGeom prst="rect">
+                      <a:avLst/>
+                    </a:prstGeom>
+                  </pic:spPr>
+                </pic:pic>
+              </a:graphicData>
+            </a:graphic>
+          </wp:inline>
+        </w:drawing>
       </w:r>
       <w:r>
         <w:tab/>
@@ -2195,6 +2353,7 @@
     </w:p>
     <w:p>
       <w:r>
+        <w:lastRenderedPageBreak/>
         <w:tab/>
       </w:r>
       <w:r>
@@ -2310,7 +2469,6 @@
     </w:p>
     <w:p>
       <w:r>
-        <w:lastRenderedPageBreak/>
         <w:tab/>
       </w:r>
       <w:r>

</xml_diff>

<commit_message>
Add bai 1 part 3
</commit_message>
<xml_diff>
--- a/DockerCompose.docx
+++ b/DockerCompose.docx
@@ -1798,6 +1798,45 @@
           </wp:inline>
         </w:drawing>
       </w:r>
+    </w:p>
+    <w:p>
+      <w:r>
+        <w:drawing>
+          <wp:inline distT="0" distB="0" distL="0" distR="0" wp14:anchorId="245EB8C2" wp14:editId="37251DF5">
+            <wp:extent cx="5943600" cy="4275455"/>
+            <wp:effectExtent l="0" t="0" r="0" b="4445"/>
+            <wp:docPr id="719234336" name="Picture 1"/>
+            <wp:cNvGraphicFramePr>
+              <a:graphicFrameLocks xmlns:a="http://schemas.openxmlformats.org/drawingml/2006/main" noChangeAspect="1"/>
+            </wp:cNvGraphicFramePr>
+            <a:graphic xmlns:a="http://schemas.openxmlformats.org/drawingml/2006/main">
+              <a:graphicData uri="http://schemas.openxmlformats.org/drawingml/2006/picture">
+                <pic:pic xmlns:pic="http://schemas.openxmlformats.org/drawingml/2006/picture">
+                  <pic:nvPicPr>
+                    <pic:cNvPr id="719234336" name=""/>
+                    <pic:cNvPicPr/>
+                  </pic:nvPicPr>
+                  <pic:blipFill>
+                    <a:blip r:embed="rId19"/>
+                    <a:stretch>
+                      <a:fillRect/>
+                    </a:stretch>
+                  </pic:blipFill>
+                  <pic:spPr>
+                    <a:xfrm>
+                      <a:off x="0" y="0"/>
+                      <a:ext cx="5943600" cy="4275455"/>
+                    </a:xfrm>
+                    <a:prstGeom prst="rect">
+                      <a:avLst/>
+                    </a:prstGeom>
+                  </pic:spPr>
+                </pic:pic>
+              </a:graphicData>
+            </a:graphic>
+          </wp:inline>
+        </w:drawing>
+      </w:r>
       <w:r>
         <w:tab/>
       </w:r>
@@ -1871,6 +1910,7 @@
     </w:p>
     <w:p>
       <w:r>
+        <w:lastRenderedPageBreak/>
         <w:tab/>
       </w:r>
       <w:r>
@@ -2154,15 +2194,48 @@
     </w:p>
     <w:p>
       <w:r>
-        <w:tab/>
-      </w:r>
-      <w:r>
-        <w:tab/>
-      </w:r>
-      <w:r>
-        <w:tab/>
-      </w:r>
-      <w:r>
+        <w:lastRenderedPageBreak/>
+        <w:drawing>
+          <wp:inline distT="0" distB="0" distL="0" distR="0" wp14:anchorId="5F19F3D9" wp14:editId="1F6FF54F">
+            <wp:extent cx="5873115" cy="8229600"/>
+            <wp:effectExtent l="0" t="0" r="0" b="0"/>
+            <wp:docPr id="791230100" name="Picture 1"/>
+            <wp:cNvGraphicFramePr>
+              <a:graphicFrameLocks xmlns:a="http://schemas.openxmlformats.org/drawingml/2006/main" noChangeAspect="1"/>
+            </wp:cNvGraphicFramePr>
+            <a:graphic xmlns:a="http://schemas.openxmlformats.org/drawingml/2006/main">
+              <a:graphicData uri="http://schemas.openxmlformats.org/drawingml/2006/picture">
+                <pic:pic xmlns:pic="http://schemas.openxmlformats.org/drawingml/2006/picture">
+                  <pic:nvPicPr>
+                    <pic:cNvPr id="791230100" name=""/>
+                    <pic:cNvPicPr/>
+                  </pic:nvPicPr>
+                  <pic:blipFill>
+                    <a:blip r:embed="rId20"/>
+                    <a:stretch>
+                      <a:fillRect/>
+                    </a:stretch>
+                  </pic:blipFill>
+                  <pic:spPr>
+                    <a:xfrm>
+                      <a:off x="0" y="0"/>
+                      <a:ext cx="5873115" cy="8229600"/>
+                    </a:xfrm>
+                    <a:prstGeom prst="rect">
+                      <a:avLst/>
+                    </a:prstGeom>
+                  </pic:spPr>
+                </pic:pic>
+              </a:graphicData>
+            </a:graphic>
+          </wp:inline>
+        </w:drawing>
+      </w:r>
+      <w:r>
+        <w:tab/>
+      </w:r>
+      <w:r>
+        <w:lastRenderedPageBreak/>
         <w:tab/>
       </w:r>
       <w:r>
@@ -2353,7 +2426,6 @@
     </w:p>
     <w:p>
       <w:r>
-        <w:lastRenderedPageBreak/>
         <w:tab/>
       </w:r>
       <w:r>

</xml_diff>

<commit_message>
Add bai 2 3 part3
</commit_message>
<xml_diff>
--- a/DockerCompose.docx
+++ b/DockerCompose.docx
@@ -2426,16 +2426,42 @@
     </w:p>
     <w:p>
       <w:r>
-        <w:tab/>
-      </w:r>
-      <w:r>
-        <w:tab/>
-      </w:r>
-      <w:r>
-        <w:tab/>
-      </w:r>
-      <w:r>
-        <w:tab/>
+        <w:lastRenderedPageBreak/>
+        <w:drawing>
+          <wp:inline distT="0" distB="0" distL="0" distR="0" wp14:anchorId="75383634" wp14:editId="0F54D98C">
+            <wp:extent cx="5943600" cy="6990715"/>
+            <wp:effectExtent l="0" t="0" r="0" b="0"/>
+            <wp:docPr id="2055154259" name="Picture 1"/>
+            <wp:cNvGraphicFramePr>
+              <a:graphicFrameLocks xmlns:a="http://schemas.openxmlformats.org/drawingml/2006/main" noChangeAspect="1"/>
+            </wp:cNvGraphicFramePr>
+            <a:graphic xmlns:a="http://schemas.openxmlformats.org/drawingml/2006/main">
+              <a:graphicData uri="http://schemas.openxmlformats.org/drawingml/2006/picture">
+                <pic:pic xmlns:pic="http://schemas.openxmlformats.org/drawingml/2006/picture">
+                  <pic:nvPicPr>
+                    <pic:cNvPr id="2055154259" name=""/>
+                    <pic:cNvPicPr/>
+                  </pic:nvPicPr>
+                  <pic:blipFill>
+                    <a:blip r:embed="rId21"/>
+                    <a:stretch>
+                      <a:fillRect/>
+                    </a:stretch>
+                  </pic:blipFill>
+                  <pic:spPr>
+                    <a:xfrm>
+                      <a:off x="0" y="0"/>
+                      <a:ext cx="5943600" cy="6990715"/>
+                    </a:xfrm>
+                    <a:prstGeom prst="rect">
+                      <a:avLst/>
+                    </a:prstGeom>
+                  </pic:spPr>
+                </pic:pic>
+              </a:graphicData>
+            </a:graphic>
+          </wp:inline>
+        </w:drawing>
       </w:r>
       <w:r>
         <w:tab/>
@@ -2604,6 +2630,7 @@
     </w:p>
     <w:p>
       <w:r>
+        <w:lastRenderedPageBreak/>
         <w:tab/>
       </w:r>
       <w:r>
@@ -2625,10 +2652,118 @@
     </w:p>
     <w:p>
       <w:r>
-        <w:tab/>
-      </w:r>
-      <w:r>
-        <w:tab/>
+        <w:drawing>
+          <wp:inline distT="0" distB="0" distL="0" distR="0" wp14:anchorId="7B047614" wp14:editId="34801FF7">
+            <wp:extent cx="5943600" cy="5847080"/>
+            <wp:effectExtent l="0" t="0" r="0" b="0"/>
+            <wp:docPr id="1228687669" name="Picture 1"/>
+            <wp:cNvGraphicFramePr>
+              <a:graphicFrameLocks xmlns:a="http://schemas.openxmlformats.org/drawingml/2006/main" noChangeAspect="1"/>
+            </wp:cNvGraphicFramePr>
+            <a:graphic xmlns:a="http://schemas.openxmlformats.org/drawingml/2006/main">
+              <a:graphicData uri="http://schemas.openxmlformats.org/drawingml/2006/picture">
+                <pic:pic xmlns:pic="http://schemas.openxmlformats.org/drawingml/2006/picture">
+                  <pic:nvPicPr>
+                    <pic:cNvPr id="1228687669" name=""/>
+                    <pic:cNvPicPr/>
+                  </pic:nvPicPr>
+                  <pic:blipFill>
+                    <a:blip r:embed="rId22"/>
+                    <a:stretch>
+                      <a:fillRect/>
+                    </a:stretch>
+                  </pic:blipFill>
+                  <pic:spPr>
+                    <a:xfrm>
+                      <a:off x="0" y="0"/>
+                      <a:ext cx="5943600" cy="5847080"/>
+                    </a:xfrm>
+                    <a:prstGeom prst="rect">
+                      <a:avLst/>
+                    </a:prstGeom>
+                  </pic:spPr>
+                </pic:pic>
+              </a:graphicData>
+            </a:graphic>
+          </wp:inline>
+        </w:drawing>
+      </w:r>
+    </w:p>
+    <w:p>
+      <w:r>
+        <w:lastRenderedPageBreak/>
+        <w:drawing>
+          <wp:inline distT="0" distB="0" distL="0" distR="0" wp14:anchorId="01AF0F6E" wp14:editId="6752BF89">
+            <wp:extent cx="5943600" cy="3098800"/>
+            <wp:effectExtent l="0" t="0" r="0" b="0"/>
+            <wp:docPr id="58450744" name="Picture 1"/>
+            <wp:cNvGraphicFramePr>
+              <a:graphicFrameLocks xmlns:a="http://schemas.openxmlformats.org/drawingml/2006/main" noChangeAspect="1"/>
+            </wp:cNvGraphicFramePr>
+            <a:graphic xmlns:a="http://schemas.openxmlformats.org/drawingml/2006/main">
+              <a:graphicData uri="http://schemas.openxmlformats.org/drawingml/2006/picture">
+                <pic:pic xmlns:pic="http://schemas.openxmlformats.org/drawingml/2006/picture">
+                  <pic:nvPicPr>
+                    <pic:cNvPr id="58450744" name=""/>
+                    <pic:cNvPicPr/>
+                  </pic:nvPicPr>
+                  <pic:blipFill>
+                    <a:blip r:embed="rId23"/>
+                    <a:stretch>
+                      <a:fillRect/>
+                    </a:stretch>
+                  </pic:blipFill>
+                  <pic:spPr>
+                    <a:xfrm>
+                      <a:off x="0" y="0"/>
+                      <a:ext cx="5943600" cy="3098800"/>
+                    </a:xfrm>
+                    <a:prstGeom prst="rect">
+                      <a:avLst/>
+                    </a:prstGeom>
+                  </pic:spPr>
+                </pic:pic>
+              </a:graphicData>
+            </a:graphic>
+          </wp:inline>
+        </w:drawing>
+      </w:r>
+      <w:r>
+        <w:drawing>
+          <wp:inline distT="0" distB="0" distL="0" distR="0" wp14:anchorId="3AE5B9FC" wp14:editId="3FE49972">
+            <wp:extent cx="5943600" cy="1781810"/>
+            <wp:effectExtent l="0" t="0" r="0" b="0"/>
+            <wp:docPr id="839756436" name="Picture 1"/>
+            <wp:cNvGraphicFramePr>
+              <a:graphicFrameLocks xmlns:a="http://schemas.openxmlformats.org/drawingml/2006/main" noChangeAspect="1"/>
+            </wp:cNvGraphicFramePr>
+            <a:graphic xmlns:a="http://schemas.openxmlformats.org/drawingml/2006/main">
+              <a:graphicData uri="http://schemas.openxmlformats.org/drawingml/2006/picture">
+                <pic:pic xmlns:pic="http://schemas.openxmlformats.org/drawingml/2006/picture">
+                  <pic:nvPicPr>
+                    <pic:cNvPr id="839756436" name=""/>
+                    <pic:cNvPicPr/>
+                  </pic:nvPicPr>
+                  <pic:blipFill>
+                    <a:blip r:embed="rId24"/>
+                    <a:stretch>
+                      <a:fillRect/>
+                    </a:stretch>
+                  </pic:blipFill>
+                  <pic:spPr>
+                    <a:xfrm>
+                      <a:off x="0" y="0"/>
+                      <a:ext cx="5943600" cy="1781810"/>
+                    </a:xfrm>
+                    <a:prstGeom prst="rect">
+                      <a:avLst/>
+                    </a:prstGeom>
+                  </pic:spPr>
+                </pic:pic>
+              </a:graphicData>
+            </a:graphic>
+          </wp:inline>
+        </w:drawing>
       </w:r>
       <w:r>
         <w:tab/>
@@ -3029,6 +3164,7 @@
     </w:p>
     <w:p>
       <w:r>
+        <w:lastRenderedPageBreak/>
         <w:tab/>
       </w:r>
     </w:p>

</xml_diff>